<commit_message>
Add acceptance to People and Animals
</commit_message>
<xml_diff>
--- a/pachunka_etal_2024_preprint.docx
+++ b/pachunka_etal_2024_preprint.docx
@@ -176,7 +176,7 @@
       </w:r>
     </w:p>
     <w:bookmarkEnd w:id="20"/>
-    <w:bookmarkStart w:id="44" w:name="author-note"/>
+    <w:bookmarkStart w:id="45" w:name="author-note"/>
     <w:p>
       <w:pPr>
         <w:pStyle w:val="Heading1"/>
@@ -684,14 +684,61 @@
           <w:b/>
           <w:bCs/>
         </w:rPr>
-        <w:t xml:space="preserve">This preprint has not been peer reviewed.</w:t>
-      </w:r>
-      <w:r>
-        <w:t xml:space="preserve"> </w:t>
-      </w:r>
-      <w:r>
-        <w:t xml:space="preserve">Version: 2025-09-16.</w:t>
-      </w:r>
+        <w:t xml:space="preserve">This preprint has been accepted for publication at</w:t>
+      </w:r>
+      <w:r>
+        <w:rPr>
+          <w:b/>
+          <w:bCs/>
+        </w:rPr>
+        <w:t xml:space="preserve"> </w:t>
+      </w:r>
+      <w:r>
+        <w:rPr>
+          <w:b/>
+          <w:bCs/>
+          <w:i/>
+          <w:iCs/>
+        </w:rPr>
+        <w:t xml:space="preserve">People and Animals</w:t>
+      </w:r>
+      <w:r>
+        <w:rPr>
+          <w:b/>
+          <w:bCs/>
+        </w:rPr>
+        <w:t xml:space="preserve">.</w:t>
+      </w:r>
+      <w:r>
+        <w:t xml:space="preserve"> </w:t>
+      </w:r>
+      <w:r>
+        <w:t xml:space="preserve">Version: 2025-10-27.</w:t>
+      </w:r>
+      <w:r>
+        <w:t xml:space="preserve"> </w:t>
+      </w:r>
+      <w:r>
+        <w:rPr>
+          <w:i/>
+          <w:iCs/>
+        </w:rPr>
+        <w:t xml:space="preserve">PsyArXiv</w:t>
+      </w:r>
+      <w:r>
+        <w:t xml:space="preserve">:</w:t>
+      </w:r>
+      <w:r>
+        <w:t xml:space="preserve"> </w:t>
+      </w:r>
+      <w:hyperlink r:id="rId43">
+        <w:r>
+          <w:rPr>
+            <w:rStyle w:val="Hyperlink"/>
+          </w:rPr>
+          <w:t xml:space="preserve">https://doi.org/10.31234/osf.io/ge7bf</w:t>
+        </w:r>
+      </w:hyperlink>
     </w:p>
     <w:p>
       <w:pPr>
@@ -703,7 +750,7 @@
       <w:r>
         <w:t xml:space="preserve"> </w:t>
       </w:r>
-      <w:hyperlink r:id="rId43">
+      <w:hyperlink r:id="rId44">
         <w:r>
           <w:rPr>
             <w:rStyle w:val="Hyperlink"/>
@@ -855,8 +902,8 @@
         <w:br w:type="page"/>
       </w:r>
     </w:p>
-    <w:bookmarkEnd w:id="44"/>
-    <w:bookmarkStart w:id="45" w:name="abstract"/>
+    <w:bookmarkEnd w:id="45"/>
+    <w:bookmarkStart w:id="46" w:name="abstract"/>
     <w:p>
       <w:pPr>
         <w:pStyle w:val="Heading1"/>
@@ -893,8 +940,8 @@
         <w:br w:type="page"/>
       </w:r>
     </w:p>
-    <w:bookmarkEnd w:id="45"/>
-    <w:bookmarkStart w:id="46" w:name="firstheader"/>
+    <w:bookmarkEnd w:id="46"/>
+    <w:bookmarkStart w:id="47" w:name="firstheader"/>
     <w:p>
       <w:pPr>
         <w:pStyle w:val="Heading1"/>
@@ -903,8 +950,8 @@
         <w:t xml:space="preserve">Effects of Human-Animal Interaction on Positive Youth Development: A Replication Study</w:t>
       </w:r>
     </w:p>
-    <w:bookmarkEnd w:id="46"/>
-    <w:bookmarkStart w:id="47" w:name="introduction"/>
+    <w:bookmarkEnd w:id="47"/>
+    <w:bookmarkStart w:id="48" w:name="introduction"/>
     <w:p>
       <w:pPr>
         <w:pStyle w:val="Heading1"/>
@@ -1218,8 +1265,8 @@
         <w:t xml:space="preserve">found that individuals who were involved in animal-related activities or owned an animal were more active in their community. In addition, she found relationships among positive youth development and various measures of animal attachment, commitment, and perception of animal use.</w:t>
       </w:r>
     </w:p>
-    <w:bookmarkEnd w:id="47"/>
-    <w:bookmarkStart w:id="48" w:name="research-question"/>
+    <w:bookmarkEnd w:id="48"/>
+    <w:bookmarkStart w:id="49" w:name="research-question"/>
     <w:p>
       <w:pPr>
         <w:pStyle w:val="Heading1"/>
@@ -1259,8 +1306,8 @@
         <w:t xml:space="preserve">study to examine whether human-animal interaction influences positive youth development in individuals that have interacted with animals during a youth development program such as 4-H or FFA. In two studies, we replicated Mueller’s methods by measuring aspects of human-animal interaction, animal attitudes, positive youth development, and well-being in undergraduate samples. We replicated Mueller’s analyses to test the same research questions. We then extended the work by categorizing whether the participants were members of 4-H or FFA youth programs to determine if organizational membership influences potential effects of human-animal interaction on positive youth development.</w:t>
       </w:r>
     </w:p>
-    <w:bookmarkEnd w:id="48"/>
-    <w:bookmarkStart w:id="59" w:name="methods"/>
+    <w:bookmarkEnd w:id="49"/>
+    <w:bookmarkStart w:id="60" w:name="methods"/>
     <w:p>
       <w:pPr>
         <w:pStyle w:val="Heading1"/>
@@ -1277,7 +1324,7 @@
         <w:t xml:space="preserve">We conducted two studies with separate online, cross-sectional surveys to identify potential factors related to outcomes of positive youth development. Though the first study was based on Mueller’s methods, we did not have access to all measures used in the original study. For Study 2, we had access to the original study materials, so we used measures more similar to Mueller’s original study.</w:t>
       </w:r>
     </w:p>
-    <w:bookmarkStart w:id="52" w:name="study-1"/>
+    <w:bookmarkStart w:id="53" w:name="study-1"/>
     <w:p>
       <w:pPr>
         <w:pStyle w:val="Heading2"/>
@@ -1286,7 +1333,7 @@
         <w:t xml:space="preserve">Study 1</w:t>
       </w:r>
     </w:p>
-    <w:bookmarkStart w:id="49" w:name="participants"/>
+    <w:bookmarkStart w:id="50" w:name="participants"/>
     <w:p>
       <w:pPr>
         <w:pStyle w:val="Heading3"/>
@@ -1303,8 +1350,8 @@
         <w:t xml:space="preserve">We recruited 432 undergraduate students enrolled at the University of Nebraska-Lincoln in the College of Agricultural Sciences and Natural Resources and the Department of Psychology as study participants (Table S1). To approximate Mueller’s sample, we restricted participation to those between 17-24 years of age. Of the participants, 81.7% identified as woman/female, 16.7% identified as man/male, and 1.4% identified as neither/both. The participants self-reported as 9.3% Latina/o/x or Hispanic, 4.9% African American/Black, 2.1% Native American/American Indian/Indigenous, 1.4% Middle Eastern/Arab/Turkish/Iranian, 4.9% Asian/Asian American/Pacific Islander, 84.3% White/European American, and 2.8% Biracial/multiracial. Participants indicated that 31.5% of the sample grew up in rural areas, 29.9% in suburban areas, 32.2% in small to medium sized cities, and 6.5% in large cities. Lastly, 31.9% of the sample reported 4-H and/or FFA experience, and 59.3% currently had an animal at home.</w:t>
       </w:r>
     </w:p>
-    <w:bookmarkEnd w:id="49"/>
-    <w:bookmarkStart w:id="50" w:name="procedure"/>
+    <w:bookmarkEnd w:id="50"/>
+    <w:bookmarkStart w:id="51" w:name="procedure"/>
     <w:p>
       <w:pPr>
         <w:pStyle w:val="Heading3"/>
@@ -1321,8 +1368,8 @@
         <w:t xml:space="preserve">We recruited participants differently in the Agriculture and Psychology samples from March to May 2022. The Agriculture students received the digital survey through email listservs and received a $10 Visa gift card as compensation. We collected data from 239 Agriculture students after aiming for 200 participants. Psychology students were recruited through the Department of Psychology study pool (SONA). Psychology students could voluntarily select this study to receive course credit. We collected data from 193 Psychology students after running the study through the end of the semester.</w:t>
       </w:r>
     </w:p>
-    <w:bookmarkEnd w:id="50"/>
-    <w:bookmarkStart w:id="51" w:name="measures"/>
+    <w:bookmarkEnd w:id="51"/>
+    <w:bookmarkStart w:id="52" w:name="measures"/>
     <w:p>
       <w:pPr>
         <w:pStyle w:val="Heading3"/>
@@ -2621,9 +2668,9 @@
         <w:t xml:space="preserve">), relationship status, and total parental income.</w:t>
       </w:r>
     </w:p>
-    <w:bookmarkEnd w:id="51"/>
     <w:bookmarkEnd w:id="52"/>
-    <w:bookmarkStart w:id="56" w:name="study-2"/>
+    <w:bookmarkEnd w:id="53"/>
+    <w:bookmarkStart w:id="57" w:name="study-2"/>
     <w:p>
       <w:pPr>
         <w:pStyle w:val="Heading2"/>
@@ -2632,7 +2679,7 @@
         <w:t xml:space="preserve">Study 2</w:t>
       </w:r>
     </w:p>
-    <w:bookmarkStart w:id="53" w:name="participants-1"/>
+    <w:bookmarkStart w:id="54" w:name="participants-1"/>
     <w:p>
       <w:pPr>
         <w:pStyle w:val="Heading3"/>
@@ -2649,8 +2696,8 @@
         <w:t xml:space="preserve">We recruited 265 undergraduate students enrolled at the University of Nebraska-Lincoln in College of Agricultural Sciences and Natural Resources and the Department of Psychology as the study participants (Table S1). Participants reported that 75.8% of the sample identified as woman/female, 21.9% identified as man/male, and 2.3% identified as neither/both. The participants self-reported as 7.2% Latina/o/x or Hispanic, 4.2% African American/Black, 0.8% Native American/American Indian/Indigenous, 0.8% Middle Eastern/Arab/Turkish/Iranian, 4.9% Asian/Asian American/Pacific Islander, 88.3% White/European American, and 2.3% Biracial/multiracial. In addition, 41.1% of the sample grew up in rural areas, 22.6% in suburban areas, 27.2% in small to medium sized cities, and 9.1% in large cities. Lastly, 41.1% of the sample reported 4-H and/or FFA experience, and 83.8% currently had an animal at home.</w:t>
       </w:r>
     </w:p>
-    <w:bookmarkEnd w:id="53"/>
-    <w:bookmarkStart w:id="54" w:name="procedure-1"/>
+    <w:bookmarkEnd w:id="54"/>
+    <w:bookmarkStart w:id="55" w:name="procedure-1"/>
     <w:p>
       <w:pPr>
         <w:pStyle w:val="Heading3"/>
@@ -2667,8 +2714,8 @@
         <w:t xml:space="preserve">We collected data from participants in three batches, totaling 265 participants. The first batch (N = 82) recruited Agriculture freshmen students (to avoid resampling participants from Study 1) in June 2023 through email listservs. Participants received a $10 Visa gift card upon completing the survey. Because of the low sample size, statistical model fit was inadequate, necessitating additional data collection. The second batch (N = 84) recruited Agriculture students in two Animal Science courses (primarily freshmen) for course credit in January and February 2024. Duplicate participants from the first batch and Study 1 were removed. The third batch (N = 99) recruited participants from the Department of Psychology SONA study pool from January to March 2024. Participants received course credit and could not enroll in this study if they completed Study 1.</w:t>
       </w:r>
     </w:p>
-    <w:bookmarkEnd w:id="54"/>
-    <w:bookmarkStart w:id="55" w:name="measures-1"/>
+    <w:bookmarkEnd w:id="55"/>
+    <w:bookmarkStart w:id="56" w:name="measures-1"/>
     <w:p>
       <w:pPr>
         <w:pStyle w:val="Heading3"/>
@@ -3685,9 +3732,9 @@
         <w:t xml:space="preserve">) and college major (for batches 2 and 3).</w:t>
       </w:r>
     </w:p>
-    <w:bookmarkEnd w:id="55"/>
     <w:bookmarkEnd w:id="56"/>
-    <w:bookmarkStart w:id="57" w:name="ethics"/>
+    <w:bookmarkEnd w:id="57"/>
+    <w:bookmarkStart w:id="58" w:name="ethics"/>
     <w:p>
       <w:pPr>
         <w:pStyle w:val="Heading2"/>
@@ -3704,8 +3751,8 @@
         <w:t xml:space="preserve">All procedures were conducted in an ethical and responsible manner, in full compliance with all relevant codes of experimentation and legislation and were approved by the Institutional Review Board (IRB) (protocol #21725). All participants offered consent to participate, and they acknowledged that de-identified data could be published publicly.</w:t>
       </w:r>
     </w:p>
-    <w:bookmarkEnd w:id="57"/>
-    <w:bookmarkStart w:id="58" w:name="data-analysis"/>
+    <w:bookmarkEnd w:id="58"/>
+    <w:bookmarkStart w:id="59" w:name="data-analysis"/>
     <w:p>
       <w:pPr>
         <w:pStyle w:val="Heading2"/>
@@ -3719,27 +3766,33 @@
         <w:pStyle w:val="FirstParagraph"/>
       </w:pPr>
       <w:r>
-        <w:t xml:space="preserve">We used R [Version 4.5.1;</w:t>
-      </w:r>
-      <w:r>
-        <w:t xml:space="preserve"> </w:t>
-      </w:r>
-      <w:r>
-        <w:t xml:space="preserve">R Core Team (</w:t>
+        <w:t xml:space="preserve">We used R</w:t>
+      </w:r>
+      <w:r>
+        <w:t xml:space="preserve"> </w:t>
+      </w:r>
+      <w:r>
+        <w:t xml:space="preserve">(Version 4.5.1;</w:t>
+      </w:r>
+      <w:r>
+        <w:t xml:space="preserve"> </w:t>
       </w:r>
       <w:hyperlink w:anchor="ref-R-base">
         <w:r>
           <w:rPr>
             <w:rStyle w:val="Hyperlink"/>
           </w:rPr>
-          <w:t xml:space="preserve">2025</w:t>
+          <w:t xml:space="preserve">R Core Team, 2025</w:t>
         </w:r>
       </w:hyperlink>
       <w:r>
         <w:t xml:space="preserve">)</w:t>
       </w:r>
       <w:r>
-        <w:t xml:space="preserve">] for our analyses (packages used are included in Supplementary Materials). The manuscript was created using</w:t>
+        <w:t xml:space="preserve"> </w:t>
+      </w:r>
+      <w:r>
+        <w:t xml:space="preserve">for our analyses (packages used are included in Supplementary Materials). The manuscript was created using</w:t>
       </w:r>
       <w:r>
         <w:t xml:space="preserve"> </w:t>
@@ -3813,7 +3866,7 @@
       <w:r>
         <w:t xml:space="preserve">. Data, analysis scripts, supplementary materials, and reproducible research materials are available at the Open Science Framework (</w:t>
       </w:r>
-      <w:hyperlink r:id="rId43">
+      <w:hyperlink r:id="rId44">
         <w:r>
           <w:rPr>
             <w:rStyle w:val="Hyperlink"/>
@@ -4074,9 +4127,9 @@
         <w:t xml:space="preserve">, identical models were tested over both groups. Pairs of equality constraints were placed on all regression paths from either group’s model. This allowed us to examine whether modeled relationships significantly differed between 4-H or FFA members and non-member models. Using model-derived modification indices, pairs of equality constraints were sequentially lifted from the models and a likelihood ratio test evaluated differences in model fit between the model with all pairs of equality constraints and the model with the freed pair of equality constraints. If modification indices proposed that more than one relationship differed among the two group’s models, then an individual pair of equality constraint was lifted, one at a time, in successive models and differences in model fit were assessed from the prior model. This was iterated through until all equality constraints on regression paths were investigated. After freeing a pair of equality constraints from a model, a significant difference in model fit indicates moderation effects, where the strength or sign of the relationship depends on group membership.</w:t>
       </w:r>
     </w:p>
-    <w:bookmarkEnd w:id="58"/>
     <w:bookmarkEnd w:id="59"/>
-    <w:bookmarkStart w:id="64" w:name="results"/>
+    <w:bookmarkEnd w:id="60"/>
+    <w:bookmarkStart w:id="65" w:name="results"/>
     <w:p>
       <w:pPr>
         <w:pStyle w:val="Heading1"/>
@@ -4085,7 +4138,7 @@
         <w:t xml:space="preserve">Results</w:t>
       </w:r>
     </w:p>
-    <w:bookmarkStart w:id="63" w:name="model-findings"/>
+    <w:bookmarkStart w:id="64" w:name="model-findings"/>
     <w:p>
       <w:pPr>
         <w:pStyle w:val="Heading2"/>
@@ -4094,7 +4147,7 @@
         <w:t xml:space="preserve">Model Findings</w:t>
       </w:r>
     </w:p>
-    <w:bookmarkStart w:id="60" w:name="Xbb203d2dd12ad4400459f3f69ad6b8ff3e56563"/>
+    <w:bookmarkStart w:id="61" w:name="Xbb203d2dd12ad4400459f3f69ad6b8ff3e56563"/>
     <w:p>
       <w:pPr>
         <w:pStyle w:val="Heading3"/>
@@ -4523,8 +4576,8 @@
         <w:t xml:space="preserve">[Table 1 here]</w:t>
       </w:r>
     </w:p>
-    <w:bookmarkEnd w:id="60"/>
-    <w:bookmarkStart w:id="61" w:name="X7449d8e85860c1738884b3060edb30cf9d88028"/>
+    <w:bookmarkEnd w:id="61"/>
+    <w:bookmarkStart w:id="62" w:name="X7449d8e85860c1738884b3060edb30cf9d88028"/>
     <w:p>
       <w:pPr>
         <w:pStyle w:val="Heading3"/>
@@ -4620,8 +4673,8 @@
         <w:t xml:space="preserve">[Table 2 here]</w:t>
       </w:r>
     </w:p>
-    <w:bookmarkEnd w:id="61"/>
-    <w:bookmarkStart w:id="62" w:name="group-membership"/>
+    <w:bookmarkEnd w:id="62"/>
+    <w:bookmarkStart w:id="63" w:name="group-membership"/>
     <w:p>
       <w:pPr>
         <w:pStyle w:val="Heading3"/>
@@ -4796,10 +4849,10 @@
         <w:t xml:space="preserve">To test for effects of group membership on the relationship between human-animal interaction and positive youth development, we reran each of the previously described structural equation models but included membership as a moderator using a multigroup confirmatory factor analysis. There was no evidence of moderation effects of membership into 4-H/FFA for these associations.</w:t>
       </w:r>
     </w:p>
-    <w:bookmarkEnd w:id="62"/>
     <w:bookmarkEnd w:id="63"/>
     <w:bookmarkEnd w:id="64"/>
-    <w:bookmarkStart w:id="72" w:name="discussion"/>
+    <w:bookmarkEnd w:id="65"/>
+    <w:bookmarkStart w:id="73" w:name="discussion"/>
     <w:p>
       <w:pPr>
         <w:pStyle w:val="Heading1"/>
@@ -4895,7 +4948,7 @@
         <w:t xml:space="preserve">study by comparing members of 4-H/FFA to non-members to investigate whether this membership moderated any of the effects that we observed. Despite some differences in human-animal interaction and positive youth development characteristics between members and non-members, the addition of membership as a moderator did not affect the models. Thus, membership in 4-H/FFA did not influence the associations between positive youth development and human-animal interaction or animal attitudes.</w:t>
       </w:r>
     </w:p>
-    <w:bookmarkStart w:id="69" w:name="implications"/>
+    <w:bookmarkStart w:id="70" w:name="implications"/>
     <w:p>
       <w:pPr>
         <w:pStyle w:val="Heading2"/>
@@ -4904,7 +4957,7 @@
         <w:t xml:space="preserve">Implications</w:t>
       </w:r>
     </w:p>
-    <w:bookmarkStart w:id="65" w:name="X4bca17028386acc5166f8a45f31f92362bf7be8"/>
+    <w:bookmarkStart w:id="66" w:name="X4bca17028386acc5166f8a45f31f92362bf7be8"/>
     <w:p>
       <w:pPr>
         <w:pStyle w:val="Heading3"/>
@@ -5040,8 +5093,8 @@
         <w:t xml:space="preserve">relational developmental systems theory, which emphasizes that positive youth development outcomes are shaped by the reciprocal interaction between individuals and their environments. In the case of human-animal interaction, the context in which youth engage with animals, whether in structured programs like 4-H and FFA or informal pet ownership, might dictate the developmental benefits they receive. Thus, the lack of strong, consistent effects of human-animal interaction on positive youth development across our studies likely stems from the variability in how and why young people interact with animals.</w:t>
       </w:r>
     </w:p>
-    <w:bookmarkEnd w:id="65"/>
-    <w:bookmarkStart w:id="66" w:name="X0c2427c5be92069dbd44d904622ae13aad3f424"/>
+    <w:bookmarkEnd w:id="66"/>
+    <w:bookmarkStart w:id="67" w:name="X0c2427c5be92069dbd44d904622ae13aad3f424"/>
     <w:p>
       <w:pPr>
         <w:pStyle w:val="Heading3"/>
@@ -5201,8 +5254,8 @@
         <w:t xml:space="preserve">Overall, our findings suggest that while human-animal interaction may offer some developmental benefits, it is young people’s emotional and cognitive engagement with animals, particularly their attachment and perception of animal use, that plays a more critical role in shaping positive youth development outcomes. Programs aiming to leverage human-animal interaction for youth development, such as 4-H and FFA, should consider how a youth’s emotional investment in their relationship with animals may enhance positive youth development more effectively than increasing the frequency or intensity of animal interactions.</w:t>
       </w:r>
     </w:p>
-    <w:bookmarkEnd w:id="66"/>
-    <w:bookmarkStart w:id="67" w:name="group-membership-1"/>
+    <w:bookmarkEnd w:id="67"/>
+    <w:bookmarkStart w:id="68" w:name="group-membership-1"/>
     <w:p>
       <w:pPr>
         <w:pStyle w:val="Heading3"/>
@@ -5251,8 +5304,8 @@
         <w:t xml:space="preserve">We found several differences in human-animal interaction and positive youth development characteristics between members and non-members. However, 4-H/FFA membership did not influence associations between positive youth development and human-animal interaction or animal attitudes. While key differences exist between members and non-members regarding background and context in development of key responses, ultimately any repeated interaction with animals appears to provide positive youth development, regardless of animal type and/or facilitation of those activities.</w:t>
       </w:r>
     </w:p>
-    <w:bookmarkEnd w:id="67"/>
-    <w:bookmarkStart w:id="68" w:name="failure-to-replicate"/>
+    <w:bookmarkEnd w:id="68"/>
+    <w:bookmarkStart w:id="69" w:name="failure-to-replicate"/>
     <w:p>
       <w:pPr>
         <w:pStyle w:val="Heading3"/>
@@ -5323,9 +5376,9 @@
         <w:t xml:space="preserve">associations between positive youth development and measures of animal attitudes, replicating 6 out of the 12 significant associations reported by Mueller. The larger effect sizes and greater consistency over our two studies suggest that associations between positive youth development and animal attitudes may be more strongly related than relationships between positive youth development and human-animal interaction. We do not conclude that there is no relationship between human-animal interaction and positive youth development based on our results, but that the nature of this relationship may be more complex and require larger sample sizes to account for other sources of variance.</w:t>
       </w:r>
     </w:p>
-    <w:bookmarkEnd w:id="68"/>
     <w:bookmarkEnd w:id="69"/>
-    <w:bookmarkStart w:id="70" w:name="limitations-and-future-directions"/>
+    <w:bookmarkEnd w:id="70"/>
+    <w:bookmarkStart w:id="71" w:name="limitations-and-future-directions"/>
     <w:p>
       <w:pPr>
         <w:pStyle w:val="Heading2"/>
@@ -5390,8 +5443,8 @@
         <w:t xml:space="preserve">. These points all support further research focused on the effects of human-animal interaction and animal attitudes on positive youth development to help maximize youth development opportunities.</w:t>
       </w:r>
     </w:p>
-    <w:bookmarkEnd w:id="70"/>
-    <w:bookmarkStart w:id="71" w:name="conclusion"/>
+    <w:bookmarkEnd w:id="71"/>
+    <w:bookmarkStart w:id="72" w:name="conclusion"/>
     <w:p>
       <w:pPr>
         <w:pStyle w:val="Heading2"/>
@@ -5431,9 +5484,9 @@
         <w:t xml:space="preserve">to investigate the relationship among human-animal interaction, animal attitudes, and positive youth development. We did not find strong relationships among human-animal interaction and positive youth development, which failed to replicate Mueller’s findings. However, we did find clear relationships between animal attitudes and positive youth development, and many of these effects replicated Mueller’s findings. We extended Mueller’s work by considering membership in 4-H and/or FFA as a moderator in the analysis. Though we found a few differences between members and non-members in animal attitudes and positive youth development, these differences did not moderate any relationships that we tested. Thus, we partially replicated Mueller’s original study, demonstrating that the relationship between positive youth development and human-animal interactions and animal attitudes is complex. The relationship between perception of animal use and positive youth development seems to be fairly robust. However, other animal attitudes and aspects of human-animal interaction do not seem to have reliable relationships with positive youth development. Future work in this area should ensure large sample sizes, use strong measures of human-animal interaction and animal attitudes, and consider the demographic and animal-relevant differences among participants to better understand how animal relationships and attitudes are related to positive youth development.</w:t>
       </w:r>
     </w:p>
-    <w:bookmarkEnd w:id="71"/>
     <w:bookmarkEnd w:id="72"/>
-    <w:bookmarkStart w:id="73" w:name="summary-for-practitioners"/>
+    <w:bookmarkEnd w:id="73"/>
+    <w:bookmarkStart w:id="74" w:name="summary-for-practitioners"/>
     <w:p>
       <w:pPr>
         <w:pStyle w:val="Heading1"/>
@@ -5478,7 +5531,7 @@
         <w:t xml:space="preserve">Our work suggests that practitioners should focus on nourishing youth’s attitudes surrounding animals as they build their programs or curricula. If a program’s budget cannot afford to have their own animals, they can still provide beneficial activities to youth that improve attitudes towards animals. For example, our study found that individuals that reported a higher attachment score also reported higher caring and connection scores in positive youth development measures. Therefore, an individual’s attitudes towards animals is more strongly related to developmental outcomes than whether they own or interact with an animal. The depth of their emotional and cognitive engagement with animals is more relevant in shaping their long-term development. Lastly, it is crucial to be aware of the types of animals that individuals have experience with to understand these context-dependent outcomes of human-animal interaction. Our study found that members of 4-H and FFA did not view their animals as pets or members of the family compared to non-members. This is an important distinction as the type of animal an individual has exposure to affects their attitudes towards animals.</w:t>
       </w:r>
     </w:p>
-    <w:bookmarkEnd w:id="73"/>
+    <w:bookmarkEnd w:id="74"/>
     <w:bookmarkStart w:id="155" w:name="references"/>
     <w:p>
       <w:pPr>
@@ -5489,7 +5542,7 @@
       </w:r>
     </w:p>
     <w:bookmarkStart w:id="148" w:name="refs"/>
-    <w:bookmarkStart w:id="75" w:name="ref-R-quarto"/>
+    <w:bookmarkStart w:id="76" w:name="ref-R-quarto"/>
     <w:p>
       <w:pPr>
         <w:pStyle w:val="Bibliography"/>
@@ -5555,7 +5608,7 @@
       <w:r>
         <w:t xml:space="preserve"> </w:t>
       </w:r>
-      <w:hyperlink r:id="rId74">
+      <w:hyperlink r:id="rId75">
         <w:r>
           <w:rPr>
             <w:rStyle w:val="Hyperlink"/>
@@ -5564,8 +5617,8 @@
         </w:r>
       </w:hyperlink>
     </w:p>
-    <w:bookmarkEnd w:id="75"/>
-    <w:bookmarkStart w:id="76" w:name="ref-Baltes.etal.1999"/>
+    <w:bookmarkEnd w:id="76"/>
+    <w:bookmarkStart w:id="77" w:name="ref-Baltes.etal.1999"/>
     <w:p>
       <w:pPr>
         <w:pStyle w:val="Bibliography"/>
@@ -5607,8 +5660,8 @@
         <w:t xml:space="preserve">r Bildungsforschung.</w:t>
       </w:r>
     </w:p>
-    <w:bookmarkEnd w:id="76"/>
-    <w:bookmarkStart w:id="78" w:name="ref-Beetz.etal.2011"/>
+    <w:bookmarkEnd w:id="77"/>
+    <w:bookmarkStart w:id="79" w:name="ref-Beetz.etal.2011"/>
     <w:p>
       <w:pPr>
         <w:pStyle w:val="Bibliography"/>
@@ -5659,7 +5712,7 @@
       <w:r>
         <w:t xml:space="preserve"> </w:t>
       </w:r>
-      <w:hyperlink r:id="rId77">
+      <w:hyperlink r:id="rId78">
         <w:r>
           <w:rPr>
             <w:rStyle w:val="Hyperlink"/>
@@ -5668,8 +5721,8 @@
         </w:r>
       </w:hyperlink>
     </w:p>
-    <w:bookmarkEnd w:id="78"/>
-    <w:bookmarkStart w:id="80" w:name="ref-Benson.etal.1998"/>
+    <w:bookmarkEnd w:id="79"/>
+    <w:bookmarkStart w:id="81" w:name="ref-Benson.etal.1998"/>
     <w:p>
       <w:pPr>
         <w:pStyle w:val="Bibliography"/>
@@ -5706,7 +5759,7 @@
       <w:r>
         <w:t xml:space="preserve"> </w:t>
       </w:r>
-      <w:hyperlink r:id="rId79">
+      <w:hyperlink r:id="rId80">
         <w:r>
           <w:rPr>
             <w:rStyle w:val="Hyperlink"/>
@@ -5715,8 +5768,8 @@
         </w:r>
       </w:hyperlink>
     </w:p>
-    <w:bookmarkEnd w:id="80"/>
-    <w:bookmarkStart w:id="82" w:name="ref-Bentler.1990"/>
+    <w:bookmarkEnd w:id="81"/>
+    <w:bookmarkStart w:id="83" w:name="ref-Bentler.1990"/>
     <w:p>
       <w:pPr>
         <w:pStyle w:val="Bibliography"/>
@@ -5753,7 +5806,7 @@
       <w:r>
         <w:t xml:space="preserve"> </w:t>
       </w:r>
-      <w:hyperlink r:id="rId81">
+      <w:hyperlink r:id="rId82">
         <w:r>
           <w:rPr>
             <w:rStyle w:val="Hyperlink"/>
@@ -5762,8 +5815,8 @@
         </w:r>
       </w:hyperlink>
     </w:p>
-    <w:bookmarkEnd w:id="82"/>
-    <w:bookmarkStart w:id="84" w:name="ref-Bowers.etal.2010"/>
+    <w:bookmarkEnd w:id="83"/>
+    <w:bookmarkStart w:id="85" w:name="ref-Bowers.etal.2010"/>
     <w:p>
       <w:pPr>
         <w:pStyle w:val="Bibliography"/>
@@ -5812,7 +5865,7 @@
       <w:r>
         <w:t xml:space="preserve"> </w:t>
       </w:r>
-      <w:hyperlink r:id="rId83">
+      <w:hyperlink r:id="rId84">
         <w:r>
           <w:rPr>
             <w:rStyle w:val="Hyperlink"/>
@@ -5821,8 +5874,8 @@
         </w:r>
       </w:hyperlink>
     </w:p>
-    <w:bookmarkEnd w:id="84"/>
-    <w:bookmarkStart w:id="86" w:name="ref-Daly.Morton.2006"/>
+    <w:bookmarkEnd w:id="85"/>
+    <w:bookmarkStart w:id="87" w:name="ref-Daly.Morton.2006"/>
     <w:p>
       <w:pPr>
         <w:pStyle w:val="Bibliography"/>
@@ -5873,7 +5926,7 @@
       <w:r>
         <w:t xml:space="preserve"> </w:t>
       </w:r>
-      <w:hyperlink r:id="rId85">
+      <w:hyperlink r:id="rId86">
         <w:r>
           <w:rPr>
             <w:rStyle w:val="Hyperlink"/>
@@ -5882,8 +5935,8 @@
         </w:r>
       </w:hyperlink>
     </w:p>
-    <w:bookmarkEnd w:id="86"/>
-    <w:bookmarkStart w:id="88" w:name="ref-Damon.2004"/>
+    <w:bookmarkEnd w:id="87"/>
+    <w:bookmarkStart w:id="89" w:name="ref-Damon.2004"/>
     <w:p>
       <w:pPr>
         <w:pStyle w:val="Bibliography"/>
@@ -5920,7 +5973,7 @@
       <w:r>
         <w:t xml:space="preserve"> </w:t>
       </w:r>
-      <w:hyperlink r:id="rId87">
+      <w:hyperlink r:id="rId88">
         <w:r>
           <w:rPr>
             <w:rStyle w:val="Hyperlink"/>
@@ -5929,8 +5982,8 @@
         </w:r>
       </w:hyperlink>
     </w:p>
-    <w:bookmarkEnd w:id="88"/>
-    <w:bookmarkStart w:id="89" w:name="ref-Davis.1980"/>
+    <w:bookmarkEnd w:id="89"/>
+    <w:bookmarkStart w:id="90" w:name="ref-Davis.1980"/>
     <w:p>
       <w:pPr>
         <w:pStyle w:val="Bibliography"/>
@@ -5965,8 +6018,8 @@
         <w:t xml:space="preserve">(4), 1–17.</w:t>
       </w:r>
     </w:p>
-    <w:bookmarkEnd w:id="89"/>
-    <w:bookmarkStart w:id="91" w:name="ref-Eisenberg.etal.1996"/>
+    <w:bookmarkEnd w:id="90"/>
+    <w:bookmarkStart w:id="92" w:name="ref-Eisenberg.etal.1996"/>
     <w:p>
       <w:pPr>
         <w:pStyle w:val="Bibliography"/>
@@ -6003,7 +6056,7 @@
       <w:r>
         <w:t xml:space="preserve"> </w:t>
       </w:r>
-      <w:hyperlink r:id="rId90">
+      <w:hyperlink r:id="rId91">
         <w:r>
           <w:rPr>
             <w:rStyle w:val="Hyperlink"/>
@@ -6012,8 +6065,8 @@
         </w:r>
       </w:hyperlink>
     </w:p>
-    <w:bookmarkEnd w:id="91"/>
-    <w:bookmarkStart w:id="93" w:name="ref-Geldhof.etal.2014"/>
+    <w:bookmarkEnd w:id="92"/>
+    <w:bookmarkStart w:id="94" w:name="ref-Geldhof.etal.2014"/>
     <w:p>
       <w:pPr>
         <w:pStyle w:val="Bibliography"/>
@@ -6062,7 +6115,7 @@
       <w:r>
         <w:t xml:space="preserve"> </w:t>
       </w:r>
-      <w:hyperlink r:id="rId92">
+      <w:hyperlink r:id="rId93">
         <w:r>
           <w:rPr>
             <w:rStyle w:val="Hyperlink"/>
@@ -6071,8 +6124,8 @@
         </w:r>
       </w:hyperlink>
     </w:p>
-    <w:bookmarkEnd w:id="93"/>
-    <w:bookmarkStart w:id="94" w:name="ref-Harter.1988"/>
+    <w:bookmarkEnd w:id="94"/>
+    <w:bookmarkStart w:id="95" w:name="ref-Harter.1988"/>
     <w:p>
       <w:pPr>
         <w:pStyle w:val="Bibliography"/>
@@ -6136,8 +6189,8 @@
         <w:t xml:space="preserve">. University of Denver.</w:t>
       </w:r>
     </w:p>
-    <w:bookmarkEnd w:id="94"/>
-    <w:bookmarkStart w:id="96" w:name="ref-Herzog.etal.2015"/>
+    <w:bookmarkEnd w:id="95"/>
+    <w:bookmarkStart w:id="97" w:name="ref-Herzog.etal.2015"/>
     <w:p>
       <w:pPr>
         <w:pStyle w:val="Bibliography"/>
@@ -6197,7 +6250,7 @@
       <w:r>
         <w:t xml:space="preserve"> </w:t>
       </w:r>
-      <w:hyperlink r:id="rId95">
+      <w:hyperlink r:id="rId96">
         <w:r>
           <w:rPr>
             <w:rStyle w:val="Hyperlink"/>
@@ -6206,8 +6259,8 @@
         </w:r>
       </w:hyperlink>
     </w:p>
-    <w:bookmarkEnd w:id="96"/>
-    <w:bookmarkStart w:id="98" w:name="ref-Hu.Bentler.1999"/>
+    <w:bookmarkEnd w:id="97"/>
+    <w:bookmarkStart w:id="99" w:name="ref-Hu.Bentler.1999"/>
     <w:p>
       <w:pPr>
         <w:pStyle w:val="Bibliography"/>
@@ -6256,7 +6309,7 @@
       <w:r>
         <w:t xml:space="preserve"> </w:t>
       </w:r>
-      <w:hyperlink r:id="rId97">
+      <w:hyperlink r:id="rId98">
         <w:r>
           <w:rPr>
             <w:rStyle w:val="Hyperlink"/>
@@ -6265,8 +6318,8 @@
         </w:r>
       </w:hyperlink>
     </w:p>
-    <w:bookmarkEnd w:id="98"/>
-    <w:bookmarkStart w:id="100" w:name="ref-Jelicic.etal.2007"/>
+    <w:bookmarkEnd w:id="99"/>
+    <w:bookmarkStart w:id="101" w:name="ref-Jelicic.etal.2007"/>
     <w:p>
       <w:pPr>
         <w:pStyle w:val="Bibliography"/>
@@ -6333,7 +6386,7 @@
       <w:r>
         <w:t xml:space="preserve"> </w:t>
       </w:r>
-      <w:hyperlink r:id="rId99">
+      <w:hyperlink r:id="rId100">
         <w:r>
           <w:rPr>
             <w:rStyle w:val="Hyperlink"/>
@@ -6342,8 +6395,8 @@
         </w:r>
       </w:hyperlink>
     </w:p>
-    <w:bookmarkEnd w:id="100"/>
-    <w:bookmarkStart w:id="102" w:name="ref-Johnson.etal.1992"/>
+    <w:bookmarkEnd w:id="101"/>
+    <w:bookmarkStart w:id="103" w:name="ref-Johnson.etal.1992"/>
     <w:p>
       <w:pPr>
         <w:pStyle w:val="Bibliography"/>
@@ -6424,7 +6477,7 @@
       <w:r>
         <w:t xml:space="preserve"> </w:t>
       </w:r>
-      <w:hyperlink r:id="rId101">
+      <w:hyperlink r:id="rId102">
         <w:r>
           <w:rPr>
             <w:rStyle w:val="Hyperlink"/>
@@ -6433,8 +6486,8 @@
         </w:r>
       </w:hyperlink>
     </w:p>
-    <w:bookmarkEnd w:id="102"/>
-    <w:bookmarkStart w:id="104" w:name="ref-Joreskog.1971"/>
+    <w:bookmarkEnd w:id="103"/>
+    <w:bookmarkStart w:id="105" w:name="ref-Joreskog.1971"/>
     <w:p>
       <w:pPr>
         <w:pStyle w:val="Bibliography"/>
@@ -6471,7 +6524,7 @@
       <w:r>
         <w:t xml:space="preserve"> </w:t>
       </w:r>
-      <w:hyperlink r:id="rId103">
+      <w:hyperlink r:id="rId104">
         <w:r>
           <w:rPr>
             <w:rStyle w:val="Hyperlink"/>
@@ -6480,8 +6533,8 @@
         </w:r>
       </w:hyperlink>
     </w:p>
-    <w:bookmarkEnd w:id="104"/>
-    <w:bookmarkStart w:id="106" w:name="ref-Lerner.etal.2005"/>
+    <w:bookmarkEnd w:id="105"/>
+    <w:bookmarkStart w:id="107" w:name="ref-Lerner.etal.2005"/>
     <w:p>
       <w:pPr>
         <w:pStyle w:val="Bibliography"/>
@@ -6527,7 +6580,7 @@
       <w:r>
         <w:t xml:space="preserve"> </w:t>
       </w:r>
-      <w:hyperlink r:id="rId105">
+      <w:hyperlink r:id="rId106">
         <w:r>
           <w:rPr>
             <w:rStyle w:val="Hyperlink"/>
@@ -6536,8 +6589,8 @@
         </w:r>
       </w:hyperlink>
     </w:p>
-    <w:bookmarkEnd w:id="106"/>
-    <w:bookmarkStart w:id="108" w:name="ref-Lerner.etal.2005a"/>
+    <w:bookmarkEnd w:id="107"/>
+    <w:bookmarkStart w:id="109" w:name="ref-Lerner.etal.2005a"/>
     <w:p>
       <w:pPr>
         <w:pStyle w:val="Bibliography"/>
@@ -6599,7 +6652,7 @@
       <w:r>
         <w:t xml:space="preserve"> </w:t>
       </w:r>
-      <w:hyperlink r:id="rId107">
+      <w:hyperlink r:id="rId108">
         <w:r>
           <w:rPr>
             <w:rStyle w:val="Hyperlink"/>
@@ -6608,8 +6661,8 @@
         </w:r>
       </w:hyperlink>
     </w:p>
-    <w:bookmarkEnd w:id="108"/>
-    <w:bookmarkStart w:id="110" w:name="ref-MacCallum.etal.1996"/>
+    <w:bookmarkEnd w:id="109"/>
+    <w:bookmarkStart w:id="111" w:name="ref-MacCallum.etal.1996"/>
     <w:p>
       <w:pPr>
         <w:pStyle w:val="Bibliography"/>
@@ -6646,7 +6699,7 @@
       <w:r>
         <w:t xml:space="preserve"> </w:t>
       </w:r>
-      <w:hyperlink r:id="rId109">
+      <w:hyperlink r:id="rId110">
         <w:r>
           <w:rPr>
             <w:rStyle w:val="Hyperlink"/>
@@ -6655,8 +6708,8 @@
         </w:r>
       </w:hyperlink>
     </w:p>
-    <w:bookmarkEnd w:id="110"/>
-    <w:bookmarkStart w:id="112" w:name="ref-Maxwell.etal.2015"/>
+    <w:bookmarkEnd w:id="111"/>
+    <w:bookmarkStart w:id="113" w:name="ref-Maxwell.etal.2015"/>
     <w:p>
       <w:pPr>
         <w:pStyle w:val="Bibliography"/>
@@ -6717,7 +6770,7 @@
       <w:r>
         <w:t xml:space="preserve"> </w:t>
       </w:r>
-      <w:hyperlink r:id="rId111">
+      <w:hyperlink r:id="rId112">
         <w:r>
           <w:rPr>
             <w:rStyle w:val="Hyperlink"/>
@@ -6726,8 +6779,8 @@
         </w:r>
       </w:hyperlink>
     </w:p>
-    <w:bookmarkEnd w:id="112"/>
-    <w:bookmarkStart w:id="114" w:name="ref-Melson.2003"/>
+    <w:bookmarkEnd w:id="113"/>
+    <w:bookmarkStart w:id="115" w:name="ref-Melson.2003"/>
     <w:p>
       <w:pPr>
         <w:pStyle w:val="Bibliography"/>
@@ -6764,7 +6817,7 @@
       <w:r>
         <w:t xml:space="preserve"> </w:t>
       </w:r>
-      <w:hyperlink r:id="rId113">
+      <w:hyperlink r:id="rId114">
         <w:r>
           <w:rPr>
             <w:rStyle w:val="Hyperlink"/>
@@ -6773,8 +6826,8 @@
         </w:r>
       </w:hyperlink>
     </w:p>
-    <w:bookmarkEnd w:id="114"/>
-    <w:bookmarkStart w:id="116" w:name="ref-R-BayesFactor"/>
+    <w:bookmarkEnd w:id="115"/>
+    <w:bookmarkStart w:id="117" w:name="ref-R-BayesFactor"/>
     <w:p>
       <w:pPr>
         <w:pStyle w:val="Bibliography"/>
@@ -6826,7 +6879,7 @@
       <w:r>
         <w:t xml:space="preserve"> </w:t>
       </w:r>
-      <w:hyperlink r:id="rId115">
+      <w:hyperlink r:id="rId116">
         <w:r>
           <w:rPr>
             <w:rStyle w:val="Hyperlink"/>
@@ -6835,8 +6888,8 @@
         </w:r>
       </w:hyperlink>
     </w:p>
-    <w:bookmarkEnd w:id="116"/>
-    <w:bookmarkStart w:id="118" w:name="ref-Mueller.2014"/>
+    <w:bookmarkEnd w:id="117"/>
+    <w:bookmarkStart w:id="119" w:name="ref-Mueller.2014"/>
     <w:p>
       <w:pPr>
         <w:pStyle w:val="Bibliography"/>
@@ -6891,7 +6944,7 @@
       <w:r>
         <w:t xml:space="preserve"> </w:t>
       </w:r>
-      <w:hyperlink r:id="rId117">
+      <w:hyperlink r:id="rId118">
         <w:r>
           <w:rPr>
             <w:rStyle w:val="Hyperlink"/>
@@ -6900,8 +6953,8 @@
         </w:r>
       </w:hyperlink>
     </w:p>
-    <w:bookmarkEnd w:id="118"/>
-    <w:bookmarkStart w:id="120" w:name="ref-OHaire.2010"/>
+    <w:bookmarkEnd w:id="119"/>
+    <w:bookmarkStart w:id="121" w:name="ref-OHaire.2010"/>
     <w:p>
       <w:pPr>
         <w:pStyle w:val="Bibliography"/>
@@ -6947,7 +7000,7 @@
       <w:r>
         <w:t xml:space="preserve"> </w:t>
       </w:r>
-      <w:hyperlink r:id="rId119">
+      <w:hyperlink r:id="rId120">
         <w:r>
           <w:rPr>
             <w:rStyle w:val="Hyperlink"/>
@@ -6956,8 +7009,8 @@
         </w:r>
       </w:hyperlink>
     </w:p>
-    <w:bookmarkEnd w:id="120"/>
-    <w:bookmarkStart w:id="122" w:name="ref-Overton.2010"/>
+    <w:bookmarkEnd w:id="121"/>
+    <w:bookmarkStart w:id="123" w:name="ref-Overton.2010"/>
     <w:p>
       <w:pPr>
         <w:pStyle w:val="Bibliography"/>
@@ -7040,7 +7093,7 @@
       <w:r>
         <w:t xml:space="preserve"> </w:t>
       </w:r>
-      <w:hyperlink r:id="rId121">
+      <w:hyperlink r:id="rId122">
         <w:r>
           <w:rPr>
             <w:rStyle w:val="Hyperlink"/>
@@ -7049,7 +7102,7 @@
         </w:r>
       </w:hyperlink>
     </w:p>
-    <w:bookmarkEnd w:id="122"/>
+    <w:bookmarkEnd w:id="123"/>
     <w:bookmarkStart w:id="124" w:name="ref-Pachunka.etal.2024"/>
     <w:p>
       <w:pPr>
@@ -7102,7 +7155,7 @@
       <w:r>
         <w:t xml:space="preserve"> </w:t>
       </w:r>
-      <w:hyperlink r:id="rId123">
+      <w:hyperlink r:id="rId43">
         <w:r>
           <w:rPr>
             <w:rStyle w:val="Hyperlink"/>

</xml_diff>